<commit_message>
adding assignment module 4.2
</commit_message>
<xml_diff>
--- a/module-2/Pmoracchini-module_2.2.docx
+++ b/module-2/Pmoracchini-module_2.2.docx
@@ -2141,8 +2141,8 @@
           <w:noProof/>
         </w:rPr>
         <w:drawing>
-          <wp:inline distT="0" distB="0" distL="0" distR="0" wp14:anchorId="2C08B896" wp14:editId="08B6D925">
-            <wp:extent cx="5943600" cy="4457700"/>
+          <wp:inline distT="0" distB="0" distL="0" distR="0" wp14:anchorId="2C08B896" wp14:editId="59205FE5">
+            <wp:extent cx="6243215" cy="5195736"/>
             <wp:effectExtent l="0" t="0" r="0" b="0"/>
             <wp:docPr id="1299153388" name="Picture 1"/>
             <wp:cNvGraphicFramePr>
@@ -2164,7 +2164,7 @@
                   <pic:spPr>
                     <a:xfrm>
                       <a:off x="0" y="0"/>
-                      <a:ext cx="5943600" cy="4457700"/>
+                      <a:ext cx="6335594" cy="5272616"/>
                     </a:xfrm>
                     <a:prstGeom prst="rect">
                       <a:avLst/>
@@ -2199,7 +2199,6 @@
     <w:p/>
     <w:p>
       <w:r>
-        <w:lastRenderedPageBreak/>
         <w:t>Debugging screenshots:</w:t>
       </w:r>
     </w:p>

</xml_diff>